<commit_message>
Deleted redundant images and temp files.
</commit_message>
<xml_diff>
--- a/numerical-report/numerical.docx
+++ b/numerical-report/numerical.docx
@@ -39,6 +39,14 @@
     <w:p>
       <w:pPr>
         <w:jc w:val="both"/>
+      </w:pPr>
+      <w:r>
+        <w:t xml:space="preserve">Accuracy will be measured here the distance between the first and second collision points. </w:t>
+      </w:r>
+    </w:p>
+    <w:p>
+      <w:pPr>
+        <w:jc w:val="both"/>
         <w:rPr>
           <w:b/>
           <w:bCs/>
@@ -57,8 +65,18 @@
         <w:jc w:val="both"/>
       </w:pPr>
       <w:r>
+        <w:t>I’m much less sure what do for this one.</w:t>
+      </w:r>
+    </w:p>
+    <w:p>
+      <w:pPr>
+        <w:jc w:val="both"/>
+      </w:pPr>
+      <w:r>
         <w:t>The position of the points clearly converges</w:t>
       </w:r>
+      <w:bookmarkStart w:id="0" w:name="_GoBack"/>
+      <w:bookmarkEnd w:id="0"/>
     </w:p>
     <w:p>
       <w:pPr>
@@ -198,7 +216,6 @@
           <w:b/>
           <w:bCs/>
         </w:rPr>
-        <w:lastRenderedPageBreak/>
         <w:t>Can you derive the converge order of the method experimentally using the collision points?</w:t>
       </w:r>
     </w:p>
@@ -209,9 +226,6 @@
           <w:rFonts w:eastAsiaTheme="minorEastAsia"/>
         </w:rPr>
       </w:pPr>
-      <w:r>
-        <w:t xml:space="preserve"> </w:t>
-      </w:r>
       <w:r>
         <w:t xml:space="preserve">The error for a timestep </w:t>
       </w:r>
@@ -923,19 +937,37 @@
         <w:rPr>
           <w:rFonts w:eastAsiaTheme="minorEastAsia"/>
         </w:rPr>
-        <w:t>The largest</w:t>
-      </w:r>
-      <w:r>
-        <w:rPr>
-          <w:rFonts w:eastAsiaTheme="minorEastAsia"/>
-        </w:rPr>
-        <w:t xml:space="preserve"> timestep</w:t>
-      </w:r>
-      <w:r>
-        <w:rPr>
-          <w:rFonts w:eastAsiaTheme="minorEastAsia"/>
-        </w:rPr>
-        <w:t xml:space="preserve"> at which a collision occurs is</w:t>
+        <w:t xml:space="preserve">The </w:t>
+      </w:r>
+      <w:r>
+        <w:rPr>
+          <w:rFonts w:eastAsiaTheme="minorEastAsia"/>
+        </w:rPr>
+        <w:t xml:space="preserve">largest </w:t>
+      </w:r>
+      <w:r>
+        <w:rPr>
+          <w:rFonts w:eastAsiaTheme="minorEastAsia"/>
+        </w:rPr>
+        <w:t>timestep</w:t>
+      </w:r>
+      <w:r>
+        <w:rPr>
+          <w:rFonts w:eastAsiaTheme="minorEastAsia"/>
+        </w:rPr>
+        <w:t xml:space="preserve"> </w:t>
+      </w:r>
+      <w:r>
+        <w:rPr>
+          <w:rFonts w:eastAsiaTheme="minorEastAsia"/>
+        </w:rPr>
+        <w:t>that yields a collision</w:t>
+      </w:r>
+      <w:r>
+        <w:rPr>
+          <w:rFonts w:eastAsiaTheme="minorEastAsia"/>
+        </w:rPr>
+        <w:t xml:space="preserve"> is</w:t>
       </w:r>
       <w:r>
         <w:rPr>
@@ -948,26 +980,104 @@
           <w:rPr>
             <w:rFonts w:ascii="Cambria Math" w:eastAsiaTheme="minorEastAsia" w:hAnsi="Cambria Math"/>
           </w:rPr>
-          <m:t>a</m:t>
+          <m:t>h</m:t>
         </m:r>
         <m:r>
           <w:rPr>
             <w:rFonts w:ascii="Cambria Math" w:eastAsiaTheme="minorEastAsia" w:hAnsi="Cambria Math"/>
           </w:rPr>
-          <m:t>=7.3</m:t>
+          <m:t>=</m:t>
         </m:r>
         <m:r>
           <w:rPr>
             <w:rFonts w:ascii="Cambria Math" w:eastAsiaTheme="minorEastAsia" w:hAnsi="Cambria Math"/>
           </w:rPr>
-          <m:t>(e-6)</m:t>
+          <m:t>7.3</m:t>
         </m:r>
+        <m:r>
+          <w:rPr>
+            <w:rFonts w:ascii="Cambria Math" w:eastAsiaTheme="minorEastAsia" w:hAnsi="Cambria Math"/>
+          </w:rPr>
+          <m:t>×</m:t>
+        </m:r>
+        <m:sSup>
+          <m:sSupPr>
+            <m:ctrlPr>
+              <w:rPr>
+                <w:rFonts w:ascii="Cambria Math" w:eastAsiaTheme="minorEastAsia" w:hAnsi="Cambria Math"/>
+                <w:i/>
+              </w:rPr>
+            </m:ctrlPr>
+          </m:sSupPr>
+          <m:e>
+            <m:r>
+              <w:rPr>
+                <w:rFonts w:ascii="Cambria Math" w:eastAsiaTheme="minorEastAsia" w:hAnsi="Cambria Math"/>
+              </w:rPr>
+              <m:t>10</m:t>
+            </m:r>
+          </m:e>
+          <m:sup>
+            <m:r>
+              <w:rPr>
+                <w:rFonts w:ascii="Cambria Math" w:eastAsiaTheme="minorEastAsia" w:hAnsi="Cambria Math"/>
+              </w:rPr>
+              <m:t>-6</m:t>
+            </m:r>
+          </m:sup>
+        </m:sSup>
       </m:oMath>
       <w:r>
         <w:rPr>
           <w:rFonts w:eastAsiaTheme="minorEastAsia"/>
         </w:rPr>
-        <w:t xml:space="preserve">. For every subsequent smaller timestep </w:t>
+        <w:t xml:space="preserve">. For every subsequent </w:t>
+      </w:r>
+      <w:r>
+        <w:rPr>
+          <w:rFonts w:eastAsiaTheme="minorEastAsia"/>
+        </w:rPr>
+        <w:t>smaller</w:t>
+      </w:r>
+      <w:r>
+        <w:rPr>
+          <w:rFonts w:eastAsiaTheme="minorEastAsia"/>
+        </w:rPr>
+        <w:t xml:space="preserve"> timestep </w:t>
+      </w:r>
+      <m:oMath>
+        <m:f>
+          <m:fPr>
+            <m:ctrlPr>
+              <w:rPr>
+                <w:rFonts w:ascii="Cambria Math" w:eastAsiaTheme="minorEastAsia" w:hAnsi="Cambria Math"/>
+                <w:i/>
+              </w:rPr>
+            </m:ctrlPr>
+          </m:fPr>
+          <m:num>
+            <m:r>
+              <w:rPr>
+                <w:rFonts w:ascii="Cambria Math" w:eastAsiaTheme="minorEastAsia" w:hAnsi="Cambria Math"/>
+              </w:rPr>
+              <m:t>h</m:t>
+            </m:r>
+          </m:num>
+          <m:den>
+            <m:r>
+              <w:rPr>
+                <w:rFonts w:ascii="Cambria Math" w:eastAsiaTheme="minorEastAsia" w:hAnsi="Cambria Math"/>
+              </w:rPr>
+              <m:t>2</m:t>
+            </m:r>
+          </m:den>
+        </m:f>
+      </m:oMath>
+      <w:r>
+        <w:rPr>
+          <w:rFonts w:eastAsiaTheme="minorEastAsia"/>
+        </w:rPr>
+        <w:t xml:space="preserve">, the distance between the second collision point for </w:t>
       </w:r>
       <m:oMath>
         <m:r>
@@ -981,35 +1091,73 @@
         <w:rPr>
           <w:rFonts w:eastAsiaTheme="minorEastAsia"/>
         </w:rPr>
-        <w:t>, the d</w:t>
-      </w:r>
-      <w:proofErr w:type="spellStart"/>
-      <w:r>
-        <w:rPr>
-          <w:rFonts w:eastAsiaTheme="minorEastAsia"/>
-        </w:rPr>
-        <w:t>istance</w:t>
-      </w:r>
-      <w:proofErr w:type="spellEnd"/>
-      <w:r>
-        <w:rPr>
-          <w:rFonts w:eastAsiaTheme="minorEastAsia"/>
-        </w:rPr>
-        <w:t xml:space="preserve"> between the second collision point for </w:t>
+        <w:t xml:space="preserve"> and </w:t>
+      </w:r>
+      <m:oMath>
+        <m:f>
+          <m:fPr>
+            <m:ctrlPr>
+              <w:rPr>
+                <w:rFonts w:ascii="Cambria Math" w:eastAsiaTheme="minorEastAsia" w:hAnsi="Cambria Math"/>
+                <w:i/>
+              </w:rPr>
+            </m:ctrlPr>
+          </m:fPr>
+          <m:num>
+            <m:r>
+              <w:rPr>
+                <w:rFonts w:ascii="Cambria Math" w:eastAsiaTheme="minorEastAsia" w:hAnsi="Cambria Math"/>
+              </w:rPr>
+              <m:t>h</m:t>
+            </m:r>
+          </m:num>
+          <m:den>
+            <m:r>
+              <w:rPr>
+                <w:rFonts w:ascii="Cambria Math" w:eastAsiaTheme="minorEastAsia" w:hAnsi="Cambria Math"/>
+              </w:rPr>
+              <m:t>2</m:t>
+            </m:r>
+          </m:den>
+        </m:f>
+      </m:oMath>
+      <w:r>
+        <w:rPr>
+          <w:rFonts w:eastAsiaTheme="minorEastAsia"/>
+        </w:rPr>
+        <w:t xml:space="preserve">, </w:t>
       </w:r>
       <m:oMath>
         <m:r>
           <w:rPr>
             <w:rFonts w:ascii="Cambria Math" w:eastAsiaTheme="minorEastAsia" w:hAnsi="Cambria Math"/>
           </w:rPr>
-          <m:t>a</m:t>
+          <m:t>d</m:t>
         </m:r>
       </m:oMath>
       <w:r>
         <w:rPr>
           <w:rFonts w:eastAsiaTheme="minorEastAsia"/>
         </w:rPr>
-        <w:t xml:space="preserve"> and </w:t>
+        <w:t>,</w:t>
+      </w:r>
+      <w:r>
+        <w:rPr>
+          <w:rFonts w:eastAsiaTheme="minorEastAsia"/>
+        </w:rPr>
+        <w:t xml:space="preserve"> is plotted </w:t>
+      </w:r>
+      <w:r>
+        <w:rPr>
+          <w:rFonts w:eastAsiaTheme="minorEastAsia"/>
+        </w:rPr>
+        <w:t>against</w:t>
+      </w:r>
+      <w:r>
+        <w:rPr>
+          <w:rFonts w:eastAsiaTheme="minorEastAsia"/>
+        </w:rPr>
+        <w:t xml:space="preserve"> </w:t>
       </w:r>
       <m:oMath>
         <m:r>
@@ -1023,46 +1171,8 @@
         <w:rPr>
           <w:rFonts w:eastAsiaTheme="minorEastAsia"/>
         </w:rPr>
-        <w:t xml:space="preserve"> is plotted against the difference between </w:t>
-      </w:r>
-      <m:oMath>
-        <m:r>
-          <w:rPr>
-            <w:rFonts w:ascii="Cambria Math" w:eastAsiaTheme="minorEastAsia" w:hAnsi="Cambria Math"/>
-          </w:rPr>
-          <m:t>a</m:t>
-        </m:r>
-      </m:oMath>
-      <w:r>
-        <w:rPr>
-          <w:rFonts w:eastAsiaTheme="minorEastAsia"/>
-        </w:rPr>
-        <w:t xml:space="preserve"> and </w:t>
-      </w:r>
-      <m:oMath>
-        <m:r>
-          <w:rPr>
-            <w:rFonts w:ascii="Cambria Math" w:eastAsiaTheme="minorEastAsia" w:hAnsi="Cambria Math"/>
-          </w:rPr>
-          <m:t>h</m:t>
-        </m:r>
-      </m:oMath>
-      <w:r>
-        <w:rPr>
-          <w:rFonts w:eastAsiaTheme="minorEastAsia"/>
-        </w:rPr>
         <w:t xml:space="preserve">. </w:t>
       </w:r>
-      <w:bookmarkStart w:id="0" w:name="_GoBack"/>
-      <w:bookmarkEnd w:id="0"/>
-    </w:p>
-    <w:p>
-      <w:pPr>
-        <w:jc w:val="both"/>
-        <w:rPr>
-          <w:rFonts w:eastAsiaTheme="minorEastAsia"/>
-        </w:rPr>
-      </w:pPr>
       <w:r>
         <w:rPr>
           <w:rFonts w:eastAsiaTheme="minorEastAsia"/>
@@ -1080,14 +1190,20 @@
           <w:rPr>
             <w:rFonts w:ascii="Cambria Math" w:eastAsiaTheme="minorEastAsia" w:hAnsi="Cambria Math"/>
           </w:rPr>
-          <m:t>1.875654380299131</m:t>
+          <m:t>1.3565983702411568</m:t>
         </m:r>
       </m:oMath>
       <w:r>
         <w:rPr>
           <w:rFonts w:eastAsiaTheme="minorEastAsia"/>
         </w:rPr>
-        <w:t xml:space="preserve"> and </w:t>
+        <w:t xml:space="preserve"> </w:t>
+      </w:r>
+      <w:r>
+        <w:rPr>
+          <w:rFonts w:eastAsiaTheme="minorEastAsia"/>
+        </w:rPr>
+        <w:t xml:space="preserve">and </w:t>
       </w:r>
       <m:oMath>
         <m:r>
@@ -1106,20 +1222,28 @@
           <w:rPr>
             <w:rFonts w:ascii="Cambria Math" w:eastAsiaTheme="minorEastAsia" w:hAnsi="Cambria Math"/>
           </w:rPr>
-          <m:t>6416386.613700309</m:t>
+          <m:t>17116.16585454517</m:t>
         </m:r>
       </m:oMath>
       <w:r>
         <w:rPr>
           <w:rFonts w:eastAsiaTheme="minorEastAsia"/>
         </w:rPr>
-        <w:t>.</w:t>
-      </w:r>
-      <w:r>
-        <w:rPr>
-          <w:rFonts w:eastAsiaTheme="minorEastAsia"/>
-        </w:rPr>
-        <w:t xml:space="preserve"> </w:t>
+        <w:t xml:space="preserve">, though graphically the results are unusual. </w:t>
+      </w:r>
+    </w:p>
+    <w:p>
+      <w:pPr>
+        <w:jc w:val="both"/>
+        <w:rPr>
+          <w:rFonts w:eastAsiaTheme="minorEastAsia"/>
+        </w:rPr>
+      </w:pPr>
+      <w:r>
+        <w:rPr>
+          <w:rFonts w:eastAsiaTheme="minorEastAsia"/>
+        </w:rPr>
+        <w:t xml:space="preserve"> Cracked it. Like taking candy from a baby. </w:t>
       </w:r>
     </w:p>
     <w:p>
@@ -1131,10 +1255,10 @@
           <w:noProof/>
         </w:rPr>
         <w:drawing>
-          <wp:inline distT="0" distB="0" distL="0" distR="0" wp14:anchorId="631A3AAB" wp14:editId="55095B06">
+          <wp:inline distT="0" distB="0" distL="0" distR="0" wp14:anchorId="35E9D665" wp14:editId="5205349A">
             <wp:extent cx="6096000" cy="4572000"/>
             <wp:effectExtent l="0" t="0" r="0" b="0"/>
-            <wp:docPr id="1" name="Picture 1"/>
+            <wp:docPr id="2" name="Picture 2"/>
             <wp:cNvGraphicFramePr>
               <a:graphicFrameLocks xmlns:a="http://schemas.openxmlformats.org/drawingml/2006/main" noChangeAspect="1"/>
             </wp:cNvGraphicFramePr>
@@ -1142,7 +1266,7 @@
               <a:graphicData uri="http://schemas.openxmlformats.org/drawingml/2006/picture">
                 <pic:pic xmlns:pic="http://schemas.openxmlformats.org/drawingml/2006/picture">
                   <pic:nvPicPr>
-                    <pic:cNvPr id="0" name="Picture 2"/>
+                    <pic:cNvPr id="0" name="Picture 3"/>
                     <pic:cNvPicPr>
                       <a:picLocks noChangeAspect="1" noChangeArrowheads="1"/>
                     </pic:cNvPicPr>

</xml_diff>